<commit_message>
Cambio solicitud de cambio SPC_SC4
</commit_message>
<xml_diff>
--- a/Desarrollo/1.SPACIA/8. Solicitudes de Cambio/SPC_SC4.docx
+++ b/Desarrollo/1.SPACIA/8. Solicitudes de Cambio/SPC_SC4.docx
@@ -330,6 +330,9 @@
         </w:tc>
       </w:tr>
       <w:tr>
+        <w:trPr>
+          <w:trHeight w:val="3898"/>
+        </w:trPr>
         <w:tc>
           <w:tcPr>
             <w:tcW w:w="1969" w:type="dxa"/>
@@ -398,7 +401,173 @@
                 <w:sz w:val="24"/>
                 <w:szCs w:val="24"/>
               </w:rPr>
-              <w:t>Modificar las vista de la aplicación móvil en el registro de ocupación de un ambiente. Actualmente se presenta un formulario poco intuitivo y sin técnicas de Material Design.</w:t>
+              <w:t>Separar la fecha con la hora, ya que se muestra junto con la fecha en una misma fila y agregar un icono que de referencia de hora.</w:t>
+            </w:r>
+          </w:p>
+          <w:p>
+            <w:pPr>
+              <w:pStyle w:val="Prrafodelista"/>
+              <w:ind w:left="0"/>
+              <w:rPr>
+                <w:rFonts w:ascii="Questrial" w:hAnsi="Questrial"/>
+                <w:sz w:val="24"/>
+                <w:szCs w:val="24"/>
+              </w:rPr>
+            </w:pPr>
+            <w:bookmarkStart w:id="0" w:name="_GoBack"/>
+            <w:bookmarkEnd w:id="0"/>
+            <w:r>
+              <w:rPr>
+                <w:rFonts w:ascii="Questrial" w:hAnsi="Questrial"/>
+                <w:noProof/>
+                <w:sz w:val="24"/>
+                <w:szCs w:val="24"/>
+                <w:lang w:val="es-ES_tradnl" w:eastAsia="es-ES_tradnl"/>
+              </w:rPr>
+              <mc:AlternateContent>
+                <mc:Choice Requires="wps">
+                  <w:drawing>
+                    <wp:anchor distT="0" distB="0" distL="114300" distR="114300" simplePos="0" relativeHeight="251660288" behindDoc="0" locked="0" layoutInCell="1" allowOverlap="1" wp14:anchorId="50D7EA48" wp14:editId="28D35877">
+                      <wp:simplePos x="0" y="0"/>
+                      <wp:positionH relativeFrom="column">
+                        <wp:posOffset>504825</wp:posOffset>
+                      </wp:positionH>
+                      <wp:positionV relativeFrom="paragraph">
+                        <wp:posOffset>852170</wp:posOffset>
+                      </wp:positionV>
+                      <wp:extent cx="1600200" cy="233680"/>
+                      <wp:effectExtent l="0" t="0" r="25400" b="20320"/>
+                      <wp:wrapThrough wrapText="bothSides">
+                        <wp:wrapPolygon edited="0">
+                          <wp:start x="0" y="0"/>
+                          <wp:lineTo x="0" y="21130"/>
+                          <wp:lineTo x="21600" y="21130"/>
+                          <wp:lineTo x="21600" y="0"/>
+                          <wp:lineTo x="0" y="0"/>
+                        </wp:wrapPolygon>
+                      </wp:wrapThrough>
+                      <wp:docPr id="2" name="Rectángulo 2"/>
+                      <wp:cNvGraphicFramePr/>
+                      <a:graphic xmlns:a="http://schemas.openxmlformats.org/drawingml/2006/main">
+                        <a:graphicData uri="http://schemas.microsoft.com/office/word/2010/wordprocessingShape">
+                          <wps:wsp>
+                            <wps:cNvSpPr/>
+                            <wps:spPr>
+                              <a:xfrm>
+                                <a:off x="0" y="0"/>
+                                <a:ext cx="1600200" cy="233680"/>
+                              </a:xfrm>
+                              <a:prstGeom prst="rect">
+                                <a:avLst/>
+                              </a:prstGeom>
+                              <a:noFill/>
+                              <a:ln>
+                                <a:solidFill>
+                                  <a:srgbClr val="FF0000"/>
+                                </a:solidFill>
+                              </a:ln>
+                            </wps:spPr>
+                            <wps:style>
+                              <a:lnRef idx="2">
+                                <a:schemeClr val="accent6"/>
+                              </a:lnRef>
+                              <a:fillRef idx="1">
+                                <a:schemeClr val="lt1"/>
+                              </a:fillRef>
+                              <a:effectRef idx="0">
+                                <a:schemeClr val="accent6"/>
+                              </a:effectRef>
+                              <a:fontRef idx="minor">
+                                <a:schemeClr val="dk1"/>
+                              </a:fontRef>
+                            </wps:style>
+                            <wps:bodyPr rot="0" spcFirstLastPara="0" vertOverflow="overflow" horzOverflow="overflow" vert="horz" wrap="square" lIns="91440" tIns="45720" rIns="91440" bIns="45720" numCol="1" spcCol="0" rtlCol="0" fromWordArt="0" anchor="ctr" anchorCtr="0" forceAA="0" compatLnSpc="1">
+                              <a:prstTxWarp prst="textNoShape">
+                                <a:avLst/>
+                              </a:prstTxWarp>
+                              <a:noAutofit/>
+                            </wps:bodyPr>
+                          </wps:wsp>
+                        </a:graphicData>
+                      </a:graphic>
+                      <wp14:sizeRelV relativeFrom="margin">
+                        <wp14:pctHeight>0</wp14:pctHeight>
+                      </wp14:sizeRelV>
+                    </wp:anchor>
+                  </w:drawing>
+                </mc:Choice>
+                <mc:Fallback>
+                  <w:pict>
+                    <v:rect w14:anchorId="706866BE" id="Rect_x00e1_ngulo_x0020_2" o:spid="_x0000_s1026" style="position:absolute;margin-left:39.75pt;margin-top:67.1pt;width:126pt;height:18.4pt;z-index:251660288;visibility:visible;mso-wrap-style:square;mso-height-percent:0;mso-wrap-distance-left:9pt;mso-wrap-distance-top:0;mso-wrap-distance-right:9pt;mso-wrap-distance-bottom:0;mso-position-horizontal:absolute;mso-position-horizontal-relative:text;mso-position-vertical:absolute;mso-position-vertical-relative:text;mso-height-percent:0;mso-height-relative:margin;v-text-anchor:middle" o:gfxdata="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" filled="f" strokecolor="red" strokeweight="1pt">
+                      <w10:wrap type="through"/>
+                    </v:rect>
+                  </w:pict>
+                </mc:Fallback>
+              </mc:AlternateContent>
+            </w:r>
+            <w:r>
+              <w:rPr>
+                <w:rFonts w:ascii="Questrial" w:hAnsi="Questrial"/>
+                <w:noProof/>
+                <w:sz w:val="24"/>
+                <w:szCs w:val="24"/>
+                <w:lang w:val="es-ES_tradnl" w:eastAsia="es-ES_tradnl"/>
+              </w:rPr>
+              <w:drawing>
+                <wp:anchor distT="0" distB="0" distL="114300" distR="114300" simplePos="0" relativeHeight="251659264" behindDoc="0" locked="0" layoutInCell="1" allowOverlap="1" wp14:anchorId="15206061" wp14:editId="162198DC">
+                  <wp:simplePos x="0" y="0"/>
+                  <wp:positionH relativeFrom="column">
+                    <wp:posOffset>396093</wp:posOffset>
+                  </wp:positionH>
+                  <wp:positionV relativeFrom="paragraph">
+                    <wp:posOffset>57785</wp:posOffset>
+                  </wp:positionV>
+                  <wp:extent cx="2853600" cy="1615245"/>
+                  <wp:effectExtent l="0" t="0" r="0" b="10795"/>
+                  <wp:wrapNone/>
+                  <wp:docPr id="1" name="Imagen 1"/>
+                  <wp:cNvGraphicFramePr>
+                    <a:graphicFrameLocks xmlns:a="http://schemas.openxmlformats.org/drawingml/2006/main" noChangeAspect="1"/>
+                  </wp:cNvGraphicFramePr>
+                  <a:graphic xmlns:a="http://schemas.openxmlformats.org/drawingml/2006/main">
+                    <a:graphicData uri="http://schemas.openxmlformats.org/drawingml/2006/picture">
+                      <pic:pic xmlns:pic="http://schemas.openxmlformats.org/drawingml/2006/picture">
+                        <pic:nvPicPr>
+                          <pic:cNvPr id="1" name="Captura de pantalla 2018-06-27 a la(s) 16.40.49.png"/>
+                          <pic:cNvPicPr/>
+                        </pic:nvPicPr>
+                        <pic:blipFill>
+                          <a:blip r:embed="rId4">
+                            <a:extLst>
+                              <a:ext uri="{28A0092B-C50C-407E-A947-70E740481C1C}">
+                                <a14:useLocalDpi xmlns:a14="http://schemas.microsoft.com/office/drawing/2010/main" val="0"/>
+                              </a:ext>
+                            </a:extLst>
+                          </a:blip>
+                          <a:stretch>
+                            <a:fillRect/>
+                          </a:stretch>
+                        </pic:blipFill>
+                        <pic:spPr>
+                          <a:xfrm>
+                            <a:off x="0" y="0"/>
+                            <a:ext cx="2853600" cy="1615245"/>
+                          </a:xfrm>
+                          <a:prstGeom prst="rect">
+                            <a:avLst/>
+                          </a:prstGeom>
+                        </pic:spPr>
+                      </pic:pic>
+                    </a:graphicData>
+                  </a:graphic>
+                  <wp14:sizeRelH relativeFrom="page">
+                    <wp14:pctWidth>0</wp14:pctWidth>
+                  </wp14:sizeRelH>
+                  <wp14:sizeRelV relativeFrom="page">
+                    <wp14:pctHeight>0</wp14:pctHeight>
+                  </wp14:sizeRelV>
+                </wp:anchor>
+              </w:drawing>
             </w:r>
           </w:p>
         </w:tc>
@@ -472,15 +641,23 @@
                 <w:sz w:val="24"/>
                 <w:szCs w:val="24"/>
               </w:rPr>
-              <w:t>El registro de ocupación de un ambiente debe ser un proceso rápido donde el usuario pueda a simple vista saber que c</w:t>
-            </w:r>
-            <w:r>
-              <w:rPr>
-                <w:rFonts w:ascii="Questrial" w:hAnsi="Questrial"/>
-                <w:sz w:val="24"/>
-                <w:szCs w:val="24"/>
-              </w:rPr>
-              <w:t>ompletar.</w:t>
+              <w:t xml:space="preserve">El registro de ocupación de un ambiente debe ser un proceso rápido donde el usuario pueda a simple vista saber que </w:t>
+            </w:r>
+            <w:r>
+              <w:rPr>
+                <w:rFonts w:ascii="Questrial" w:hAnsi="Questrial"/>
+                <w:sz w:val="24"/>
+                <w:szCs w:val="24"/>
+              </w:rPr>
+              <w:t>significa cada campo</w:t>
+            </w:r>
+            <w:r>
+              <w:rPr>
+                <w:rFonts w:ascii="Questrial" w:hAnsi="Questrial"/>
+                <w:sz w:val="24"/>
+                <w:szCs w:val="24"/>
+              </w:rPr>
+              <w:t>.</w:t>
             </w:r>
           </w:p>
         </w:tc>
@@ -582,15 +759,7 @@
                 <w:sz w:val="24"/>
                 <w:szCs w:val="24"/>
               </w:rPr>
-              <w:t xml:space="preserve">Reducir texto en el formulario por </w:t>
-            </w:r>
-            <w:r>
-              <w:rPr>
-                <w:rFonts w:ascii="Questrial" w:hAnsi="Questrial" w:hint="eastAsia"/>
-                <w:sz w:val="24"/>
-                <w:szCs w:val="24"/>
-              </w:rPr>
-              <w:t>iconos que representen lo que se ha ingresado.</w:t>
+              <w:t>Separar la cadena de fecha y hora.</w:t>
             </w:r>
           </w:p>
         </w:tc>
@@ -916,7 +1085,7 @@
                 <w:szCs w:val="24"/>
                 <w:lang w:val="en-US"/>
               </w:rPr>
-              <w:t>registro</w:t>
+              <w:t>listas</w:t>
             </w:r>
             <w:proofErr w:type="spellEnd"/>
             <w:r>
@@ -936,27 +1105,7 @@
                 <w:szCs w:val="24"/>
                 <w:lang w:val="en-US"/>
               </w:rPr>
-              <w:t>ocupación</w:t>
-            </w:r>
-            <w:proofErr w:type="spellEnd"/>
-            <w:r>
-              <w:rPr>
-                <w:rFonts w:ascii="Questrial" w:hAnsi="Questrial"/>
-                <w:sz w:val="24"/>
-                <w:szCs w:val="24"/>
-                <w:lang w:val="en-US"/>
-              </w:rPr>
-              <w:t xml:space="preserve"> de un </w:t>
-            </w:r>
-            <w:proofErr w:type="spellStart"/>
-            <w:r>
-              <w:rPr>
-                <w:rFonts w:ascii="Questrial" w:hAnsi="Questrial"/>
-                <w:sz w:val="24"/>
-                <w:szCs w:val="24"/>
-                <w:lang w:val="en-US"/>
-              </w:rPr>
-              <w:t>ambiente</w:t>
+              <w:t>eventos</w:t>
             </w:r>
             <w:proofErr w:type="spellEnd"/>
             <w:r>
@@ -1095,8 +1244,6 @@
               </w:rPr>
               <w:t>Baja</w:t>
             </w:r>
-            <w:bookmarkStart w:id="0" w:name="_GoBack"/>
-            <w:bookmarkEnd w:id="0"/>
           </w:p>
         </w:tc>
       </w:tr>
@@ -1350,7 +1497,7 @@
   <w:docDefaults>
     <w:rPrDefault>
       <w:rPr>
-        <w:rFonts w:asciiTheme="minorHAnsi" w:eastAsiaTheme="minorHAnsi" w:hAnsiTheme="minorHAnsi" w:cstheme="minorBidi"/>
+        <w:rFonts w:asciiTheme="minorHAnsi" w:eastAsiaTheme="minorEastAsia" w:hAnsiTheme="minorHAnsi" w:cstheme="minorBidi"/>
         <w:sz w:val="22"/>
         <w:szCs w:val="22"/>
         <w:lang w:val="es-PE" w:eastAsia="en-US" w:bidi="ar-SA"/>
@@ -1358,7 +1505,7 @@
     </w:rPrDefault>
     <w:pPrDefault>
       <w:pPr>
-        <w:spacing w:after="160" w:line="259" w:lineRule="auto"/>
+        <w:spacing w:after="200" w:line="288" w:lineRule="auto"/>
       </w:pPr>
     </w:pPrDefault>
   </w:docDefaults>
@@ -1738,7 +1885,252 @@
   <w:style w:type="paragraph" w:default="1" w:styleId="Normal">
     <w:name w:val="Normal"/>
     <w:qFormat/>
-    <w:rsid w:val="00986519"/>
+    <w:rsid w:val="00841D00"/>
+    <w:rPr>
+      <w:i/>
+      <w:iCs/>
+      <w:sz w:val="20"/>
+      <w:szCs w:val="20"/>
+    </w:rPr>
+  </w:style>
+  <w:style w:type="paragraph" w:styleId="Ttulo1">
+    <w:name w:val="heading 1"/>
+    <w:basedOn w:val="Normal"/>
+    <w:next w:val="Normal"/>
+    <w:link w:val="Ttulo1Car"/>
+    <w:uiPriority w:val="9"/>
+    <w:qFormat/>
+    <w:rsid w:val="00841D00"/>
+    <w:pPr>
+      <w:pBdr>
+        <w:top w:val="single" w:sz="8" w:space="0" w:color="ED7D31" w:themeColor="accent2"/>
+        <w:left w:val="single" w:sz="8" w:space="0" w:color="ED7D31" w:themeColor="accent2"/>
+        <w:bottom w:val="single" w:sz="8" w:space="0" w:color="ED7D31" w:themeColor="accent2"/>
+        <w:right w:val="single" w:sz="8" w:space="0" w:color="ED7D31" w:themeColor="accent2"/>
+      </w:pBdr>
+      <w:shd w:val="clear" w:color="auto" w:fill="FBE4D5" w:themeFill="accent2" w:themeFillTint="33"/>
+      <w:spacing w:before="480" w:after="100" w:line="269" w:lineRule="auto"/>
+      <w:contextualSpacing/>
+      <w:outlineLvl w:val="0"/>
+    </w:pPr>
+    <w:rPr>
+      <w:rFonts w:asciiTheme="majorHAnsi" w:eastAsiaTheme="majorEastAsia" w:hAnsiTheme="majorHAnsi" w:cstheme="majorBidi"/>
+      <w:b/>
+      <w:bCs/>
+      <w:color w:val="823B0B" w:themeColor="accent2" w:themeShade="7F"/>
+      <w:sz w:val="22"/>
+      <w:szCs w:val="22"/>
+    </w:rPr>
+  </w:style>
+  <w:style w:type="paragraph" w:styleId="Ttulo2">
+    <w:name w:val="heading 2"/>
+    <w:basedOn w:val="Normal"/>
+    <w:next w:val="Normal"/>
+    <w:link w:val="Ttulo2Car"/>
+    <w:uiPriority w:val="9"/>
+    <w:semiHidden/>
+    <w:unhideWhenUsed/>
+    <w:qFormat/>
+    <w:rsid w:val="00841D00"/>
+    <w:pPr>
+      <w:pBdr>
+        <w:top w:val="single" w:sz="4" w:space="0" w:color="ED7D31" w:themeColor="accent2"/>
+        <w:left w:val="single" w:sz="48" w:space="2" w:color="ED7D31" w:themeColor="accent2"/>
+        <w:bottom w:val="single" w:sz="4" w:space="0" w:color="ED7D31" w:themeColor="accent2"/>
+        <w:right w:val="single" w:sz="4" w:space="4" w:color="ED7D31" w:themeColor="accent2"/>
+      </w:pBdr>
+      <w:spacing w:before="200" w:after="100" w:line="269" w:lineRule="auto"/>
+      <w:ind w:left="144"/>
+      <w:contextualSpacing/>
+      <w:outlineLvl w:val="1"/>
+    </w:pPr>
+    <w:rPr>
+      <w:rFonts w:asciiTheme="majorHAnsi" w:eastAsiaTheme="majorEastAsia" w:hAnsiTheme="majorHAnsi" w:cstheme="majorBidi"/>
+      <w:b/>
+      <w:bCs/>
+      <w:color w:val="C45911" w:themeColor="accent2" w:themeShade="BF"/>
+      <w:sz w:val="22"/>
+      <w:szCs w:val="22"/>
+    </w:rPr>
+  </w:style>
+  <w:style w:type="paragraph" w:styleId="Ttulo3">
+    <w:name w:val="heading 3"/>
+    <w:basedOn w:val="Normal"/>
+    <w:next w:val="Normal"/>
+    <w:link w:val="Ttulo3Car"/>
+    <w:uiPriority w:val="9"/>
+    <w:semiHidden/>
+    <w:unhideWhenUsed/>
+    <w:qFormat/>
+    <w:rsid w:val="00841D00"/>
+    <w:pPr>
+      <w:pBdr>
+        <w:left w:val="single" w:sz="48" w:space="2" w:color="ED7D31" w:themeColor="accent2"/>
+        <w:bottom w:val="single" w:sz="4" w:space="0" w:color="ED7D31" w:themeColor="accent2"/>
+      </w:pBdr>
+      <w:spacing w:before="200" w:after="100" w:line="240" w:lineRule="auto"/>
+      <w:ind w:left="144"/>
+      <w:contextualSpacing/>
+      <w:outlineLvl w:val="2"/>
+    </w:pPr>
+    <w:rPr>
+      <w:rFonts w:asciiTheme="majorHAnsi" w:eastAsiaTheme="majorEastAsia" w:hAnsiTheme="majorHAnsi" w:cstheme="majorBidi"/>
+      <w:b/>
+      <w:bCs/>
+      <w:color w:val="C45911" w:themeColor="accent2" w:themeShade="BF"/>
+      <w:sz w:val="22"/>
+      <w:szCs w:val="22"/>
+    </w:rPr>
+  </w:style>
+  <w:style w:type="paragraph" w:styleId="Ttulo4">
+    <w:name w:val="heading 4"/>
+    <w:basedOn w:val="Normal"/>
+    <w:next w:val="Normal"/>
+    <w:link w:val="Ttulo4Car"/>
+    <w:uiPriority w:val="9"/>
+    <w:semiHidden/>
+    <w:unhideWhenUsed/>
+    <w:qFormat/>
+    <w:rsid w:val="00841D00"/>
+    <w:pPr>
+      <w:pBdr>
+        <w:left w:val="single" w:sz="4" w:space="2" w:color="ED7D31" w:themeColor="accent2"/>
+        <w:bottom w:val="single" w:sz="4" w:space="2" w:color="ED7D31" w:themeColor="accent2"/>
+      </w:pBdr>
+      <w:spacing w:before="200" w:after="100" w:line="240" w:lineRule="auto"/>
+      <w:ind w:left="86"/>
+      <w:contextualSpacing/>
+      <w:outlineLvl w:val="3"/>
+    </w:pPr>
+    <w:rPr>
+      <w:rFonts w:asciiTheme="majorHAnsi" w:eastAsiaTheme="majorEastAsia" w:hAnsiTheme="majorHAnsi" w:cstheme="majorBidi"/>
+      <w:b/>
+      <w:bCs/>
+      <w:color w:val="C45911" w:themeColor="accent2" w:themeShade="BF"/>
+      <w:sz w:val="22"/>
+      <w:szCs w:val="22"/>
+    </w:rPr>
+  </w:style>
+  <w:style w:type="paragraph" w:styleId="Ttulo5">
+    <w:name w:val="heading 5"/>
+    <w:basedOn w:val="Normal"/>
+    <w:next w:val="Normal"/>
+    <w:link w:val="Ttulo5Car"/>
+    <w:uiPriority w:val="9"/>
+    <w:semiHidden/>
+    <w:unhideWhenUsed/>
+    <w:qFormat/>
+    <w:rsid w:val="00841D00"/>
+    <w:pPr>
+      <w:pBdr>
+        <w:left w:val="dotted" w:sz="4" w:space="2" w:color="ED7D31" w:themeColor="accent2"/>
+        <w:bottom w:val="dotted" w:sz="4" w:space="2" w:color="ED7D31" w:themeColor="accent2"/>
+      </w:pBdr>
+      <w:spacing w:before="200" w:after="100" w:line="240" w:lineRule="auto"/>
+      <w:ind w:left="86"/>
+      <w:contextualSpacing/>
+      <w:outlineLvl w:val="4"/>
+    </w:pPr>
+    <w:rPr>
+      <w:rFonts w:asciiTheme="majorHAnsi" w:eastAsiaTheme="majorEastAsia" w:hAnsiTheme="majorHAnsi" w:cstheme="majorBidi"/>
+      <w:b/>
+      <w:bCs/>
+      <w:color w:val="C45911" w:themeColor="accent2" w:themeShade="BF"/>
+      <w:sz w:val="22"/>
+      <w:szCs w:val="22"/>
+    </w:rPr>
+  </w:style>
+  <w:style w:type="paragraph" w:styleId="Ttulo6">
+    <w:name w:val="heading 6"/>
+    <w:basedOn w:val="Normal"/>
+    <w:next w:val="Normal"/>
+    <w:link w:val="Ttulo6Car"/>
+    <w:uiPriority w:val="9"/>
+    <w:semiHidden/>
+    <w:unhideWhenUsed/>
+    <w:qFormat/>
+    <w:rsid w:val="00841D00"/>
+    <w:pPr>
+      <w:pBdr>
+        <w:bottom w:val="single" w:sz="4" w:space="2" w:color="F7CAAC" w:themeColor="accent2" w:themeTint="66"/>
+      </w:pBdr>
+      <w:spacing w:before="200" w:after="100" w:line="240" w:lineRule="auto"/>
+      <w:contextualSpacing/>
+      <w:outlineLvl w:val="5"/>
+    </w:pPr>
+    <w:rPr>
+      <w:rFonts w:asciiTheme="majorHAnsi" w:eastAsiaTheme="majorEastAsia" w:hAnsiTheme="majorHAnsi" w:cstheme="majorBidi"/>
+      <w:color w:val="C45911" w:themeColor="accent2" w:themeShade="BF"/>
+      <w:sz w:val="22"/>
+      <w:szCs w:val="22"/>
+    </w:rPr>
+  </w:style>
+  <w:style w:type="paragraph" w:styleId="Ttulo7">
+    <w:name w:val="heading 7"/>
+    <w:basedOn w:val="Normal"/>
+    <w:next w:val="Normal"/>
+    <w:link w:val="Ttulo7Car"/>
+    <w:uiPriority w:val="9"/>
+    <w:semiHidden/>
+    <w:unhideWhenUsed/>
+    <w:qFormat/>
+    <w:rsid w:val="00841D00"/>
+    <w:pPr>
+      <w:pBdr>
+        <w:bottom w:val="dotted" w:sz="4" w:space="2" w:color="F4B083" w:themeColor="accent2" w:themeTint="99"/>
+      </w:pBdr>
+      <w:spacing w:before="200" w:after="100" w:line="240" w:lineRule="auto"/>
+      <w:contextualSpacing/>
+      <w:outlineLvl w:val="6"/>
+    </w:pPr>
+    <w:rPr>
+      <w:rFonts w:asciiTheme="majorHAnsi" w:eastAsiaTheme="majorEastAsia" w:hAnsiTheme="majorHAnsi" w:cstheme="majorBidi"/>
+      <w:color w:val="C45911" w:themeColor="accent2" w:themeShade="BF"/>
+      <w:sz w:val="22"/>
+      <w:szCs w:val="22"/>
+    </w:rPr>
+  </w:style>
+  <w:style w:type="paragraph" w:styleId="Ttulo8">
+    <w:name w:val="heading 8"/>
+    <w:basedOn w:val="Normal"/>
+    <w:next w:val="Normal"/>
+    <w:link w:val="Ttulo8Car"/>
+    <w:uiPriority w:val="9"/>
+    <w:semiHidden/>
+    <w:unhideWhenUsed/>
+    <w:qFormat/>
+    <w:rsid w:val="00841D00"/>
+    <w:pPr>
+      <w:spacing w:before="200" w:after="100" w:line="240" w:lineRule="auto"/>
+      <w:contextualSpacing/>
+      <w:outlineLvl w:val="7"/>
+    </w:pPr>
+    <w:rPr>
+      <w:rFonts w:asciiTheme="majorHAnsi" w:eastAsiaTheme="majorEastAsia" w:hAnsiTheme="majorHAnsi" w:cstheme="majorBidi"/>
+      <w:color w:val="ED7D31" w:themeColor="accent2"/>
+      <w:sz w:val="22"/>
+      <w:szCs w:val="22"/>
+    </w:rPr>
+  </w:style>
+  <w:style w:type="paragraph" w:styleId="Ttulo9">
+    <w:name w:val="heading 9"/>
+    <w:basedOn w:val="Normal"/>
+    <w:next w:val="Normal"/>
+    <w:link w:val="Ttulo9Car"/>
+    <w:uiPriority w:val="9"/>
+    <w:semiHidden/>
+    <w:unhideWhenUsed/>
+    <w:qFormat/>
+    <w:rsid w:val="00841D00"/>
+    <w:pPr>
+      <w:spacing w:before="200" w:after="100" w:line="240" w:lineRule="auto"/>
+      <w:contextualSpacing/>
+      <w:outlineLvl w:val="8"/>
+    </w:pPr>
+    <w:rPr>
+      <w:rFonts w:asciiTheme="majorHAnsi" w:eastAsiaTheme="majorEastAsia" w:hAnsiTheme="majorHAnsi" w:cstheme="majorBidi"/>
+      <w:color w:val="ED7D31" w:themeColor="accent2"/>
+    </w:rPr>
   </w:style>
   <w:style w:type="character" w:default="1" w:styleId="Fuentedeprrafopredeter">
     <w:name w:val="Default Paragraph Font"/>
@@ -1798,11 +2190,439 @@
     <w:basedOn w:val="Normal"/>
     <w:uiPriority w:val="34"/>
     <w:qFormat/>
-    <w:rsid w:val="00986519"/>
+    <w:rsid w:val="00841D00"/>
     <w:pPr>
       <w:ind w:left="720"/>
       <w:contextualSpacing/>
     </w:pPr>
+  </w:style>
+  <w:style w:type="character" w:customStyle="1" w:styleId="Ttulo1Car">
+    <w:name w:val="Título 1 Car"/>
+    <w:basedOn w:val="Fuentedeprrafopredeter"/>
+    <w:link w:val="Ttulo1"/>
+    <w:uiPriority w:val="9"/>
+    <w:rsid w:val="00841D00"/>
+    <w:rPr>
+      <w:rFonts w:asciiTheme="majorHAnsi" w:eastAsiaTheme="majorEastAsia" w:hAnsiTheme="majorHAnsi" w:cstheme="majorBidi"/>
+      <w:b/>
+      <w:bCs/>
+      <w:i/>
+      <w:iCs/>
+      <w:color w:val="823B0B" w:themeColor="accent2" w:themeShade="7F"/>
+      <w:shd w:val="clear" w:color="auto" w:fill="FBE4D5" w:themeFill="accent2" w:themeFillTint="33"/>
+    </w:rPr>
+  </w:style>
+  <w:style w:type="character" w:customStyle="1" w:styleId="Ttulo2Car">
+    <w:name w:val="Título 2 Car"/>
+    <w:basedOn w:val="Fuentedeprrafopredeter"/>
+    <w:link w:val="Ttulo2"/>
+    <w:uiPriority w:val="9"/>
+    <w:semiHidden/>
+    <w:rsid w:val="00841D00"/>
+    <w:rPr>
+      <w:rFonts w:asciiTheme="majorHAnsi" w:eastAsiaTheme="majorEastAsia" w:hAnsiTheme="majorHAnsi" w:cstheme="majorBidi"/>
+      <w:b/>
+      <w:bCs/>
+      <w:i/>
+      <w:iCs/>
+      <w:color w:val="C45911" w:themeColor="accent2" w:themeShade="BF"/>
+    </w:rPr>
+  </w:style>
+  <w:style w:type="character" w:customStyle="1" w:styleId="Ttulo3Car">
+    <w:name w:val="Título 3 Car"/>
+    <w:basedOn w:val="Fuentedeprrafopredeter"/>
+    <w:link w:val="Ttulo3"/>
+    <w:uiPriority w:val="9"/>
+    <w:semiHidden/>
+    <w:rsid w:val="00841D00"/>
+    <w:rPr>
+      <w:rFonts w:asciiTheme="majorHAnsi" w:eastAsiaTheme="majorEastAsia" w:hAnsiTheme="majorHAnsi" w:cstheme="majorBidi"/>
+      <w:b/>
+      <w:bCs/>
+      <w:i/>
+      <w:iCs/>
+      <w:color w:val="C45911" w:themeColor="accent2" w:themeShade="BF"/>
+    </w:rPr>
+  </w:style>
+  <w:style w:type="character" w:customStyle="1" w:styleId="Ttulo4Car">
+    <w:name w:val="Título 4 Car"/>
+    <w:basedOn w:val="Fuentedeprrafopredeter"/>
+    <w:link w:val="Ttulo4"/>
+    <w:uiPriority w:val="9"/>
+    <w:semiHidden/>
+    <w:rsid w:val="00841D00"/>
+    <w:rPr>
+      <w:rFonts w:asciiTheme="majorHAnsi" w:eastAsiaTheme="majorEastAsia" w:hAnsiTheme="majorHAnsi" w:cstheme="majorBidi"/>
+      <w:b/>
+      <w:bCs/>
+      <w:i/>
+      <w:iCs/>
+      <w:color w:val="C45911" w:themeColor="accent2" w:themeShade="BF"/>
+    </w:rPr>
+  </w:style>
+  <w:style w:type="character" w:customStyle="1" w:styleId="Ttulo5Car">
+    <w:name w:val="Título 5 Car"/>
+    <w:basedOn w:val="Fuentedeprrafopredeter"/>
+    <w:link w:val="Ttulo5"/>
+    <w:uiPriority w:val="9"/>
+    <w:semiHidden/>
+    <w:rsid w:val="00841D00"/>
+    <w:rPr>
+      <w:rFonts w:asciiTheme="majorHAnsi" w:eastAsiaTheme="majorEastAsia" w:hAnsiTheme="majorHAnsi" w:cstheme="majorBidi"/>
+      <w:b/>
+      <w:bCs/>
+      <w:i/>
+      <w:iCs/>
+      <w:color w:val="C45911" w:themeColor="accent2" w:themeShade="BF"/>
+    </w:rPr>
+  </w:style>
+  <w:style w:type="character" w:customStyle="1" w:styleId="Ttulo6Car">
+    <w:name w:val="Título 6 Car"/>
+    <w:basedOn w:val="Fuentedeprrafopredeter"/>
+    <w:link w:val="Ttulo6"/>
+    <w:uiPriority w:val="9"/>
+    <w:semiHidden/>
+    <w:rsid w:val="00841D00"/>
+    <w:rPr>
+      <w:rFonts w:asciiTheme="majorHAnsi" w:eastAsiaTheme="majorEastAsia" w:hAnsiTheme="majorHAnsi" w:cstheme="majorBidi"/>
+      <w:i/>
+      <w:iCs/>
+      <w:color w:val="C45911" w:themeColor="accent2" w:themeShade="BF"/>
+    </w:rPr>
+  </w:style>
+  <w:style w:type="character" w:customStyle="1" w:styleId="Ttulo7Car">
+    <w:name w:val="Título 7 Car"/>
+    <w:basedOn w:val="Fuentedeprrafopredeter"/>
+    <w:link w:val="Ttulo7"/>
+    <w:uiPriority w:val="9"/>
+    <w:semiHidden/>
+    <w:rsid w:val="00841D00"/>
+    <w:rPr>
+      <w:rFonts w:asciiTheme="majorHAnsi" w:eastAsiaTheme="majorEastAsia" w:hAnsiTheme="majorHAnsi" w:cstheme="majorBidi"/>
+      <w:i/>
+      <w:iCs/>
+      <w:color w:val="C45911" w:themeColor="accent2" w:themeShade="BF"/>
+    </w:rPr>
+  </w:style>
+  <w:style w:type="character" w:customStyle="1" w:styleId="Ttulo8Car">
+    <w:name w:val="Título 8 Car"/>
+    <w:basedOn w:val="Fuentedeprrafopredeter"/>
+    <w:link w:val="Ttulo8"/>
+    <w:uiPriority w:val="9"/>
+    <w:semiHidden/>
+    <w:rsid w:val="00841D00"/>
+    <w:rPr>
+      <w:rFonts w:asciiTheme="majorHAnsi" w:eastAsiaTheme="majorEastAsia" w:hAnsiTheme="majorHAnsi" w:cstheme="majorBidi"/>
+      <w:i/>
+      <w:iCs/>
+      <w:color w:val="ED7D31" w:themeColor="accent2"/>
+    </w:rPr>
+  </w:style>
+  <w:style w:type="character" w:customStyle="1" w:styleId="Ttulo9Car">
+    <w:name w:val="Título 9 Car"/>
+    <w:basedOn w:val="Fuentedeprrafopredeter"/>
+    <w:link w:val="Ttulo9"/>
+    <w:uiPriority w:val="9"/>
+    <w:semiHidden/>
+    <w:rsid w:val="00841D00"/>
+    <w:rPr>
+      <w:rFonts w:asciiTheme="majorHAnsi" w:eastAsiaTheme="majorEastAsia" w:hAnsiTheme="majorHAnsi" w:cstheme="majorBidi"/>
+      <w:i/>
+      <w:iCs/>
+      <w:color w:val="ED7D31" w:themeColor="accent2"/>
+      <w:sz w:val="20"/>
+      <w:szCs w:val="20"/>
+    </w:rPr>
+  </w:style>
+  <w:style w:type="paragraph" w:styleId="Descripcin">
+    <w:name w:val="caption"/>
+    <w:basedOn w:val="Normal"/>
+    <w:next w:val="Normal"/>
+    <w:uiPriority w:val="35"/>
+    <w:semiHidden/>
+    <w:unhideWhenUsed/>
+    <w:qFormat/>
+    <w:rsid w:val="00841D00"/>
+    <w:rPr>
+      <w:b/>
+      <w:bCs/>
+      <w:color w:val="C45911" w:themeColor="accent2" w:themeShade="BF"/>
+      <w:sz w:val="18"/>
+      <w:szCs w:val="18"/>
+    </w:rPr>
+  </w:style>
+  <w:style w:type="paragraph" w:styleId="Puesto">
+    <w:name w:val="Title"/>
+    <w:basedOn w:val="Normal"/>
+    <w:next w:val="Normal"/>
+    <w:link w:val="PuestoCar"/>
+    <w:uiPriority w:val="10"/>
+    <w:qFormat/>
+    <w:rsid w:val="00841D00"/>
+    <w:pPr>
+      <w:pBdr>
+        <w:top w:val="single" w:sz="48" w:space="0" w:color="ED7D31" w:themeColor="accent2"/>
+        <w:bottom w:val="single" w:sz="48" w:space="0" w:color="ED7D31" w:themeColor="accent2"/>
+      </w:pBdr>
+      <w:shd w:val="clear" w:color="auto" w:fill="ED7D31" w:themeFill="accent2"/>
+      <w:spacing w:after="0" w:line="240" w:lineRule="auto"/>
+      <w:jc w:val="center"/>
+    </w:pPr>
+    <w:rPr>
+      <w:rFonts w:asciiTheme="majorHAnsi" w:eastAsiaTheme="majorEastAsia" w:hAnsiTheme="majorHAnsi" w:cstheme="majorBidi"/>
+      <w:color w:val="FFFFFF" w:themeColor="background1"/>
+      <w:spacing w:val="10"/>
+      <w:sz w:val="48"/>
+      <w:szCs w:val="48"/>
+    </w:rPr>
+  </w:style>
+  <w:style w:type="character" w:customStyle="1" w:styleId="PuestoCar">
+    <w:name w:val="Puesto Car"/>
+    <w:basedOn w:val="Fuentedeprrafopredeter"/>
+    <w:link w:val="Puesto"/>
+    <w:uiPriority w:val="10"/>
+    <w:rsid w:val="00841D00"/>
+    <w:rPr>
+      <w:rFonts w:asciiTheme="majorHAnsi" w:eastAsiaTheme="majorEastAsia" w:hAnsiTheme="majorHAnsi" w:cstheme="majorBidi"/>
+      <w:i/>
+      <w:iCs/>
+      <w:color w:val="FFFFFF" w:themeColor="background1"/>
+      <w:spacing w:val="10"/>
+      <w:sz w:val="48"/>
+      <w:szCs w:val="48"/>
+      <w:shd w:val="clear" w:color="auto" w:fill="ED7D31" w:themeFill="accent2"/>
+    </w:rPr>
+  </w:style>
+  <w:style w:type="paragraph" w:styleId="Subttulo">
+    <w:name w:val="Subtitle"/>
+    <w:basedOn w:val="Normal"/>
+    <w:next w:val="Normal"/>
+    <w:link w:val="SubttuloCar"/>
+    <w:uiPriority w:val="11"/>
+    <w:qFormat/>
+    <w:rsid w:val="00841D00"/>
+    <w:pPr>
+      <w:pBdr>
+        <w:bottom w:val="dotted" w:sz="8" w:space="10" w:color="ED7D31" w:themeColor="accent2"/>
+      </w:pBdr>
+      <w:spacing w:before="200" w:after="900" w:line="240" w:lineRule="auto"/>
+      <w:jc w:val="center"/>
+    </w:pPr>
+    <w:rPr>
+      <w:rFonts w:asciiTheme="majorHAnsi" w:eastAsiaTheme="majorEastAsia" w:hAnsiTheme="majorHAnsi" w:cstheme="majorBidi"/>
+      <w:color w:val="823B0B" w:themeColor="accent2" w:themeShade="7F"/>
+      <w:sz w:val="24"/>
+      <w:szCs w:val="24"/>
+    </w:rPr>
+  </w:style>
+  <w:style w:type="character" w:customStyle="1" w:styleId="SubttuloCar">
+    <w:name w:val="Subtítulo Car"/>
+    <w:basedOn w:val="Fuentedeprrafopredeter"/>
+    <w:link w:val="Subttulo"/>
+    <w:uiPriority w:val="11"/>
+    <w:rsid w:val="00841D00"/>
+    <w:rPr>
+      <w:rFonts w:asciiTheme="majorHAnsi" w:eastAsiaTheme="majorEastAsia" w:hAnsiTheme="majorHAnsi" w:cstheme="majorBidi"/>
+      <w:i/>
+      <w:iCs/>
+      <w:color w:val="823B0B" w:themeColor="accent2" w:themeShade="7F"/>
+      <w:sz w:val="24"/>
+      <w:szCs w:val="24"/>
+    </w:rPr>
+  </w:style>
+  <w:style w:type="character" w:styleId="Textoennegrita">
+    <w:name w:val="Strong"/>
+    <w:uiPriority w:val="22"/>
+    <w:qFormat/>
+    <w:rsid w:val="00841D00"/>
+    <w:rPr>
+      <w:b/>
+      <w:bCs/>
+      <w:spacing w:val="0"/>
+    </w:rPr>
+  </w:style>
+  <w:style w:type="character" w:styleId="nfasis">
+    <w:name w:val="Emphasis"/>
+    <w:uiPriority w:val="20"/>
+    <w:qFormat/>
+    <w:rsid w:val="00841D00"/>
+    <w:rPr>
+      <w:rFonts w:asciiTheme="majorHAnsi" w:eastAsiaTheme="majorEastAsia" w:hAnsiTheme="majorHAnsi" w:cstheme="majorBidi"/>
+      <w:b/>
+      <w:bCs/>
+      <w:i/>
+      <w:iCs/>
+      <w:color w:val="ED7D31" w:themeColor="accent2"/>
+      <w:bdr w:val="single" w:sz="18" w:space="0" w:color="FBE4D5" w:themeColor="accent2" w:themeTint="33"/>
+      <w:shd w:val="clear" w:color="auto" w:fill="FBE4D5" w:themeFill="accent2" w:themeFillTint="33"/>
+    </w:rPr>
+  </w:style>
+  <w:style w:type="paragraph" w:styleId="Sinespaciado">
+    <w:name w:val="No Spacing"/>
+    <w:basedOn w:val="Normal"/>
+    <w:uiPriority w:val="1"/>
+    <w:qFormat/>
+    <w:rsid w:val="00841D00"/>
+    <w:pPr>
+      <w:spacing w:after="0" w:line="240" w:lineRule="auto"/>
+    </w:pPr>
+  </w:style>
+  <w:style w:type="paragraph" w:styleId="Cita">
+    <w:name w:val="Quote"/>
+    <w:basedOn w:val="Normal"/>
+    <w:next w:val="Normal"/>
+    <w:link w:val="CitaCar"/>
+    <w:uiPriority w:val="29"/>
+    <w:qFormat/>
+    <w:rsid w:val="00841D00"/>
+    <w:rPr>
+      <w:i w:val="0"/>
+      <w:iCs w:val="0"/>
+      <w:color w:val="C45911" w:themeColor="accent2" w:themeShade="BF"/>
+    </w:rPr>
+  </w:style>
+  <w:style w:type="character" w:customStyle="1" w:styleId="CitaCar">
+    <w:name w:val="Cita Car"/>
+    <w:basedOn w:val="Fuentedeprrafopredeter"/>
+    <w:link w:val="Cita"/>
+    <w:uiPriority w:val="29"/>
+    <w:rsid w:val="00841D00"/>
+    <w:rPr>
+      <w:color w:val="C45911" w:themeColor="accent2" w:themeShade="BF"/>
+      <w:sz w:val="20"/>
+      <w:szCs w:val="20"/>
+    </w:rPr>
+  </w:style>
+  <w:style w:type="paragraph" w:styleId="Citaintensa">
+    <w:name w:val="Intense Quote"/>
+    <w:basedOn w:val="Normal"/>
+    <w:next w:val="Normal"/>
+    <w:link w:val="CitaintensaCar"/>
+    <w:uiPriority w:val="30"/>
+    <w:qFormat/>
+    <w:rsid w:val="00841D00"/>
+    <w:pPr>
+      <w:pBdr>
+        <w:top w:val="dotted" w:sz="8" w:space="10" w:color="ED7D31" w:themeColor="accent2"/>
+        <w:bottom w:val="dotted" w:sz="8" w:space="10" w:color="ED7D31" w:themeColor="accent2"/>
+      </w:pBdr>
+      <w:spacing w:line="300" w:lineRule="auto"/>
+      <w:ind w:left="2160" w:right="2160"/>
+      <w:jc w:val="center"/>
+    </w:pPr>
+    <w:rPr>
+      <w:rFonts w:asciiTheme="majorHAnsi" w:eastAsiaTheme="majorEastAsia" w:hAnsiTheme="majorHAnsi" w:cstheme="majorBidi"/>
+      <w:b/>
+      <w:bCs/>
+      <w:color w:val="ED7D31" w:themeColor="accent2"/>
+    </w:rPr>
+  </w:style>
+  <w:style w:type="character" w:customStyle="1" w:styleId="CitaintensaCar">
+    <w:name w:val="Cita intensa Car"/>
+    <w:basedOn w:val="Fuentedeprrafopredeter"/>
+    <w:link w:val="Citaintensa"/>
+    <w:uiPriority w:val="30"/>
+    <w:rsid w:val="00841D00"/>
+    <w:rPr>
+      <w:rFonts w:asciiTheme="majorHAnsi" w:eastAsiaTheme="majorEastAsia" w:hAnsiTheme="majorHAnsi" w:cstheme="majorBidi"/>
+      <w:b/>
+      <w:bCs/>
+      <w:i/>
+      <w:iCs/>
+      <w:color w:val="ED7D31" w:themeColor="accent2"/>
+      <w:sz w:val="20"/>
+      <w:szCs w:val="20"/>
+    </w:rPr>
+  </w:style>
+  <w:style w:type="character" w:styleId="nfasissutil">
+    <w:name w:val="Subtle Emphasis"/>
+    <w:uiPriority w:val="19"/>
+    <w:qFormat/>
+    <w:rsid w:val="00841D00"/>
+    <w:rPr>
+      <w:rFonts w:asciiTheme="majorHAnsi" w:eastAsiaTheme="majorEastAsia" w:hAnsiTheme="majorHAnsi" w:cstheme="majorBidi"/>
+      <w:i/>
+      <w:iCs/>
+      <w:color w:val="ED7D31" w:themeColor="accent2"/>
+    </w:rPr>
+  </w:style>
+  <w:style w:type="character" w:styleId="nfasisintenso">
+    <w:name w:val="Intense Emphasis"/>
+    <w:uiPriority w:val="21"/>
+    <w:qFormat/>
+    <w:rsid w:val="00841D00"/>
+    <w:rPr>
+      <w:rFonts w:asciiTheme="majorHAnsi" w:eastAsiaTheme="majorEastAsia" w:hAnsiTheme="majorHAnsi" w:cstheme="majorBidi"/>
+      <w:b/>
+      <w:bCs/>
+      <w:i/>
+      <w:iCs/>
+      <w:dstrike w:val="0"/>
+      <w:color w:val="FFFFFF" w:themeColor="background1"/>
+      <w:bdr w:val="single" w:sz="18" w:space="0" w:color="ED7D31" w:themeColor="accent2"/>
+      <w:shd w:val="clear" w:color="auto" w:fill="ED7D31" w:themeFill="accent2"/>
+      <w:vertAlign w:val="baseline"/>
+    </w:rPr>
+  </w:style>
+  <w:style w:type="character" w:styleId="Referenciasutil">
+    <w:name w:val="Subtle Reference"/>
+    <w:uiPriority w:val="31"/>
+    <w:qFormat/>
+    <w:rsid w:val="00841D00"/>
+    <w:rPr>
+      <w:i/>
+      <w:iCs/>
+      <w:smallCaps/>
+      <w:color w:val="ED7D31" w:themeColor="accent2"/>
+      <w:u w:color="ED7D31" w:themeColor="accent2"/>
+    </w:rPr>
+  </w:style>
+  <w:style w:type="character" w:styleId="Referenciaintensa">
+    <w:name w:val="Intense Reference"/>
+    <w:uiPriority w:val="32"/>
+    <w:qFormat/>
+    <w:rsid w:val="00841D00"/>
+    <w:rPr>
+      <w:b/>
+      <w:bCs/>
+      <w:i/>
+      <w:iCs/>
+      <w:smallCaps/>
+      <w:color w:val="ED7D31" w:themeColor="accent2"/>
+      <w:u w:color="ED7D31" w:themeColor="accent2"/>
+    </w:rPr>
+  </w:style>
+  <w:style w:type="character" w:styleId="Ttulodellibro">
+    <w:name w:val="Book Title"/>
+    <w:uiPriority w:val="33"/>
+    <w:qFormat/>
+    <w:rsid w:val="00841D00"/>
+    <w:rPr>
+      <w:rFonts w:asciiTheme="majorHAnsi" w:eastAsiaTheme="majorEastAsia" w:hAnsiTheme="majorHAnsi" w:cstheme="majorBidi"/>
+      <w:b/>
+      <w:bCs/>
+      <w:i/>
+      <w:iCs/>
+      <w:smallCaps/>
+      <w:color w:val="C45911" w:themeColor="accent2" w:themeShade="BF"/>
+      <w:u w:val="single"/>
+    </w:rPr>
+  </w:style>
+  <w:style w:type="paragraph" w:styleId="TtulodeTDC">
+    <w:name w:val="TOC Heading"/>
+    <w:basedOn w:val="Ttulo1"/>
+    <w:next w:val="Normal"/>
+    <w:uiPriority w:val="39"/>
+    <w:semiHidden/>
+    <w:unhideWhenUsed/>
+    <w:qFormat/>
+    <w:rsid w:val="00841D00"/>
+    <w:pPr>
+      <w:outlineLvl w:val="9"/>
+    </w:pPr>
+    <w:rPr>
+      <w:lang w:bidi="en-US"/>
+    </w:rPr>
   </w:style>
 </w:styles>
 </file>

</xml_diff>